<commit_message>
abstracted error checking into separate function
</commit_message>
<xml_diff>
--- a/HW/NashirJanmohamedFinalProject/FinalProject.docx
+++ b/HW/NashirJanmohamedFinalProject/FinalProject.docx
@@ -56,15 +56,7 @@
       </w:hyperlink>
       <w:r>
         <w:rPr/>
-        <w:t xml:space="preserve"> to query information from services google provides such as google map. We will be using the map API for purposes of finding distances between cities in the U.S. </w:t>
-      </w:r>
-      <w:r>
-        <w:rPr/>
-        <w:t>known</w:t>
-      </w:r>
-      <w:r>
-        <w:rPr/>
-        <w:t xml:space="preserve"> as Google Map Distance Matrix API </w:t>
+        <w:t xml:space="preserve"> to query information from services google provides such as google map. We will be using the map API for purposes of finding distances between cities in the U.S. known as Google Map Distance Matrix API </w:t>
       </w:r>
       <w:hyperlink r:id="rId3">
         <w:r>
@@ -208,7 +200,7 @@
       </w:r>
       <w:r>
         <w:rPr>
-          <w:rStyle w:val="FootnoteCharacters"/>
+          <w:rStyle w:val="FootnoteAnchor"/>
           <w:rStyle w:val="FootnoteAnchor"/>
         </w:rPr>
         <w:footnoteReference w:id="2"/>
@@ -1414,23 +1406,7 @@
       </w:r>
       <w:r>
         <w:rPr/>
-        <w:t>The constructor doesn’t take any arguments. The constructor creates two frames in the window, a top frame and b</w:t>
-      </w:r>
-      <w:r>
-        <w:rPr/>
-        <w:t>o</w:t>
-      </w:r>
-      <w:r>
-        <w:rPr/>
-        <w:t xml:space="preserve">ttom frame. The top frame contains a  label and an entry widget for the following fields: origin, destination, and mode. The bottom frame contains a label and text widget for Distance and a button widget for Get </w:t>
-      </w:r>
-      <w:r>
-        <w:rPr/>
-        <w:t>Distance</w:t>
-      </w:r>
-      <w:r>
-        <w:rPr/>
-        <w:t>. The GUI should like the following:</w:t>
+        <w:t>The constructor doesn’t take any arguments. The constructor creates two frames in the window, a top frame and bottom frame. The top frame contains a  label and an entry widget for the following fields: origin, destination, and mode. The bottom frame contains a label and text widget for Distance and a button widget for Get Distance. The GUI should like the following:</w:t>
       </w:r>
     </w:p>
     <w:p>
@@ -1755,12 +1731,14 @@
         <w:tab/>
       </w:r>
       <w:r>
-        <w:rPr/>
-        <w:t xml:space="preserve"> </w:t>
-      </w:r>
-      <w:r>
-        <w:rPr/>
-        <w:t xml:space="preserve">The parameter names are plural because you can request a distance matrix, indicating distances between a set of potential origins and a set of potential destinations.  However, we will just use a single city for each. </w:t>
+        <w:rPr>
+          <w:rStyle w:val="FootnoteCharacters"/>
+        </w:rPr>
+        <w:tab/>
+      </w:r>
+      <w:r>
+        <w:rPr/>
+        <w:t xml:space="preserve"> The parameter names are plural because you can request a distance matrix, indicating distances between a set of potential origins and a set of potential destinations.  However, we will just use a single city for each. </w:t>
       </w:r>
     </w:p>
   </w:footnote>
@@ -1893,6 +1871,7 @@
       </w:pPr>
       <w:rPr>
         <w:rFonts w:ascii="Symbol" w:hAnsi="Symbol" w:cs="Symbol" w:hint="default"/>
+        <w:rFonts w:cs="Symbol"/>
       </w:rPr>
     </w:lvl>
     <w:lvl w:ilvl="1">
@@ -1905,6 +1884,7 @@
       </w:pPr>
       <w:rPr>
         <w:rFonts w:ascii="Courier New" w:hAnsi="Courier New" w:cs="Courier New" w:hint="default"/>
+        <w:rFonts w:cs="Courier New"/>
       </w:rPr>
     </w:lvl>
     <w:lvl w:ilvl="2">
@@ -1917,6 +1897,7 @@
       </w:pPr>
       <w:rPr>
         <w:rFonts w:ascii="Wingdings" w:hAnsi="Wingdings" w:cs="Wingdings" w:hint="default"/>
+        <w:rFonts w:cs="Wingdings"/>
       </w:rPr>
     </w:lvl>
     <w:lvl w:ilvl="3">
@@ -1929,6 +1910,7 @@
       </w:pPr>
       <w:rPr>
         <w:rFonts w:ascii="Symbol" w:hAnsi="Symbol" w:cs="Symbol" w:hint="default"/>
+        <w:rFonts w:cs="Symbol"/>
       </w:rPr>
     </w:lvl>
     <w:lvl w:ilvl="4">
@@ -1941,6 +1923,7 @@
       </w:pPr>
       <w:rPr>
         <w:rFonts w:ascii="Courier New" w:hAnsi="Courier New" w:cs="Courier New" w:hint="default"/>
+        <w:rFonts w:cs="Courier New"/>
       </w:rPr>
     </w:lvl>
     <w:lvl w:ilvl="5">
@@ -1953,6 +1936,7 @@
       </w:pPr>
       <w:rPr>
         <w:rFonts w:ascii="Wingdings" w:hAnsi="Wingdings" w:cs="Wingdings" w:hint="default"/>
+        <w:rFonts w:cs="Wingdings"/>
       </w:rPr>
     </w:lvl>
     <w:lvl w:ilvl="6">
@@ -1965,6 +1949,7 @@
       </w:pPr>
       <w:rPr>
         <w:rFonts w:ascii="Symbol" w:hAnsi="Symbol" w:cs="Symbol" w:hint="default"/>
+        <w:rFonts w:cs="Symbol"/>
       </w:rPr>
     </w:lvl>
     <w:lvl w:ilvl="7">
@@ -1977,6 +1962,7 @@
       </w:pPr>
       <w:rPr>
         <w:rFonts w:ascii="Courier New" w:hAnsi="Courier New" w:cs="Courier New" w:hint="default"/>
+        <w:rFonts w:cs="Courier New"/>
       </w:rPr>
     </w:lvl>
     <w:lvl w:ilvl="8">
@@ -1989,6 +1975,7 @@
       </w:pPr>
       <w:rPr>
         <w:rFonts w:ascii="Wingdings" w:hAnsi="Wingdings" w:cs="Wingdings" w:hint="default"/>
+        <w:rFonts w:cs="Wingdings"/>
       </w:rPr>
     </w:lvl>
   </w:abstractNum>
@@ -2188,7 +2175,6 @@
     <w:rPrDefault>
       <w:rPr>
         <w:rFonts w:ascii="Times New Roman" w:hAnsi="Times New Roman" w:eastAsia="Times New Roman" w:cs="Times New Roman"/>
-        <w:sz w:val="24"/>
         <w:szCs w:val="24"/>
         <w:lang w:val="en-US" w:eastAsia="en-US" w:bidi="ar-SA"/>
       </w:rPr>
@@ -2214,7 +2200,7 @@
       <w:kern w:val="0"/>
       <w:sz w:val="24"/>
       <w:szCs w:val="24"/>
-      <w:lang w:eastAsia="zh-CN" w:val="en-US" w:bidi="ar-SA"/>
+      <w:lang w:val="en-US" w:eastAsia="zh-CN" w:bidi="ar-SA"/>
     </w:rPr>
   </w:style>
   <w:style w:type="character" w:styleId="DefaultParagraphFont" w:default="1">
@@ -2362,6 +2348,101 @@
     <w:name w:val="Endnote Characters"/>
     <w:qFormat/>
     <w:rPr/>
+  </w:style>
+  <w:style w:type="character" w:styleId="ListLabel5">
+    <w:name w:val="ListLabel 5"/>
+    <w:qFormat/>
+    <w:rPr>
+      <w:b w:val="false"/>
+    </w:rPr>
+  </w:style>
+  <w:style w:type="character" w:styleId="ListLabel6">
+    <w:name w:val="ListLabel 6"/>
+    <w:qFormat/>
+    <w:rPr>
+      <w:rFonts w:cs="Symbol"/>
+    </w:rPr>
+  </w:style>
+  <w:style w:type="character" w:styleId="ListLabel7">
+    <w:name w:val="ListLabel 7"/>
+    <w:qFormat/>
+    <w:rPr>
+      <w:rFonts w:cs="Courier New"/>
+    </w:rPr>
+  </w:style>
+  <w:style w:type="character" w:styleId="ListLabel8">
+    <w:name w:val="ListLabel 8"/>
+    <w:qFormat/>
+    <w:rPr>
+      <w:rFonts w:cs="Wingdings"/>
+    </w:rPr>
+  </w:style>
+  <w:style w:type="character" w:styleId="ListLabel9">
+    <w:name w:val="ListLabel 9"/>
+    <w:qFormat/>
+    <w:rPr>
+      <w:rFonts w:cs="Symbol"/>
+    </w:rPr>
+  </w:style>
+  <w:style w:type="character" w:styleId="ListLabel10">
+    <w:name w:val="ListLabel 10"/>
+    <w:qFormat/>
+    <w:rPr>
+      <w:rFonts w:cs="Courier New"/>
+    </w:rPr>
+  </w:style>
+  <w:style w:type="character" w:styleId="ListLabel11">
+    <w:name w:val="ListLabel 11"/>
+    <w:qFormat/>
+    <w:rPr>
+      <w:rFonts w:cs="Wingdings"/>
+    </w:rPr>
+  </w:style>
+  <w:style w:type="character" w:styleId="ListLabel12">
+    <w:name w:val="ListLabel 12"/>
+    <w:qFormat/>
+    <w:rPr>
+      <w:rFonts w:cs="Symbol"/>
+    </w:rPr>
+  </w:style>
+  <w:style w:type="character" w:styleId="ListLabel13">
+    <w:name w:val="ListLabel 13"/>
+    <w:qFormat/>
+    <w:rPr>
+      <w:rFonts w:cs="Courier New"/>
+    </w:rPr>
+  </w:style>
+  <w:style w:type="character" w:styleId="ListLabel14">
+    <w:name w:val="ListLabel 14"/>
+    <w:qFormat/>
+    <w:rPr>
+      <w:rFonts w:cs="Wingdings"/>
+    </w:rPr>
+  </w:style>
+  <w:style w:type="character" w:styleId="ListLabel15">
+    <w:name w:val="ListLabel 15"/>
+    <w:qFormat/>
+    <w:rPr/>
+  </w:style>
+  <w:style w:type="character" w:styleId="ListLabel16">
+    <w:name w:val="ListLabel 16"/>
+    <w:qFormat/>
+    <w:rPr>
+      <w:rFonts w:ascii="Courier" w:hAnsi="Courier" w:cs="Courier"/>
+      <w:szCs w:val="28"/>
+      <w:lang w:eastAsia="en-US"/>
+    </w:rPr>
+  </w:style>
+  <w:style w:type="character" w:styleId="ListLabel17">
+    <w:name w:val="ListLabel 17"/>
+    <w:qFormat/>
+    <w:rPr>
+      <w:rFonts w:ascii="Courier" w:hAnsi="Courier" w:cs="Courier"/>
+      <w:i/>
+      <w:iCs/>
+      <w:szCs w:val="28"/>
+      <w:lang w:eastAsia="en-US"/>
+    </w:rPr>
   </w:style>
   <w:style w:type="paragraph" w:styleId="Heading" w:customStyle="1">
     <w:name w:val="Heading"/>

</xml_diff>